<commit_message>
Subindo anotações do curso
</commit_message>
<xml_diff>
--- a/ANOTAÇÕES - CURSO.docx
+++ b/ANOTAÇÕES - CURSO.docx
@@ -310,6 +310,8 @@
       <w:r>
         <w:rPr>
           <w:b/>
+          <w:noProof/>
+          <w:lang w:eastAsia="pt-BR"/>
         </w:rPr>
         <w:lastRenderedPageBreak/>
         <w:drawing>
@@ -393,19 +395,7 @@
         <w:rPr>
           <w:b/>
         </w:rPr>
-        <w:t>MS-</w:t>
-      </w:r>
-      <w:r>
-        <w:rPr>
-          <w:b/>
-        </w:rPr>
-        <w:t>PEDIDOS</w:t>
-      </w:r>
-      <w:r>
-        <w:rPr>
-          <w:b/>
-        </w:rPr>
-        <w:t xml:space="preserve"> –</w:t>
+        <w:t>MS-PEDIDOS –</w:t>
       </w:r>
       <w:r>
         <w:t xml:space="preserve"> </w:t>
@@ -416,13 +406,7 @@
       </w:r>
       <w:proofErr w:type="spellEnd"/>
       <w:r>
-        <w:t xml:space="preserve"> de </w:t>
-      </w:r>
-      <w:r>
-        <w:t>pedido</w:t>
-      </w:r>
-      <w:r>
-        <w:t xml:space="preserve"> com seu próprio banco de dados</w:t>
+        <w:t xml:space="preserve"> de pedido com seu próprio banco de dados</w:t>
       </w:r>
       <w:r>
         <w:t>.</w:t>
@@ -433,19 +417,7 @@
         <w:rPr>
           <w:b/>
         </w:rPr>
-        <w:t>MS-</w:t>
-      </w:r>
-      <w:r>
-        <w:rPr>
-          <w:b/>
-        </w:rPr>
-        <w:t>PAGAMENTOS</w:t>
-      </w:r>
-      <w:r>
-        <w:rPr>
-          <w:b/>
-        </w:rPr>
-        <w:t xml:space="preserve"> –</w:t>
+        <w:t>MS-PAGAMENTOS –</w:t>
       </w:r>
       <w:r>
         <w:t xml:space="preserve"> </w:t>
@@ -456,13 +428,7 @@
       </w:r>
       <w:proofErr w:type="spellEnd"/>
       <w:r>
-        <w:t xml:space="preserve"> de </w:t>
-      </w:r>
-      <w:r>
-        <w:t>pagamento</w:t>
-      </w:r>
-      <w:r>
-        <w:t xml:space="preserve"> com seu próprio banco de dados</w:t>
+        <w:t xml:space="preserve"> de pagamento com seu próprio banco de dados</w:t>
       </w:r>
       <w:r>
         <w:t>.</w:t>
@@ -716,6 +682,8 @@
       <w:r>
         <w:rPr>
           <w:b/>
+          <w:noProof/>
+          <w:lang w:eastAsia="pt-BR"/>
         </w:rPr>
         <w:drawing>
           <wp:inline distT="0" distB="0" distL="0" distR="0" wp14:anchorId="6B6BE6EA" wp14:editId="258697F2">
@@ -763,13 +731,7 @@
         <w:rPr>
           <w:b/>
         </w:rPr>
-        <w:t xml:space="preserve">SERVICE </w:t>
-      </w:r>
-      <w:r>
-        <w:rPr>
-          <w:b/>
-        </w:rPr>
-        <w:t>DISCOVERY –</w:t>
+        <w:t>SERVICE DISCOVERY –</w:t>
       </w:r>
       <w:r>
         <w:t xml:space="preserve"> </w:t>
@@ -865,6 +827,10 @@
     <w:p/>
     <w:p>
       <w:r>
+        <w:rPr>
+          <w:noProof/>
+          <w:lang w:eastAsia="pt-BR"/>
+        </w:rPr>
         <w:drawing>
           <wp:inline distT="0" distB="0" distL="0" distR="0" wp14:anchorId="5D98F713" wp14:editId="0E6ACD38">
             <wp:extent cx="3755478" cy="2418715"/>
@@ -1506,36 +1472,293 @@
         <w:t>– Gerenciado pela AWS, ideal para arquiteturas na nuvem;</w:t>
       </w:r>
     </w:p>
-    <w:p>
-      <w:pPr>
-        <w:rPr>
-          <w:b/>
-        </w:rPr>
-      </w:pPr>
-    </w:p>
-    <w:p>
-      <w:pPr>
-        <w:rPr>
-          <w:b/>
-        </w:rPr>
-      </w:pPr>
-    </w:p>
-    <w:p>
-      <w:pPr>
-        <w:rPr>
-          <w:b/>
-        </w:rPr>
-      </w:pPr>
-    </w:p>
-    <w:p>
-      <w:pPr>
-        <w:rPr>
-          <w:b/>
+    <w:p/>
+    <w:p>
+      <w:pPr>
+        <w:rPr>
+          <w:b/>
+        </w:rPr>
+      </w:pPr>
+    </w:p>
+    <w:p>
+      <w:pPr>
+        <w:rPr>
+          <w:b/>
+        </w:rPr>
+      </w:pPr>
+    </w:p>
+    <w:p>
+      <w:pPr>
+        <w:rPr>
+          <w:b/>
+        </w:rPr>
+      </w:pPr>
+    </w:p>
+    <w:p>
+      <w:pPr>
+        <w:rPr>
+          <w:b/>
+        </w:rPr>
+      </w:pPr>
+    </w:p>
+    <w:p>
+      <w:pPr>
+        <w:rPr>
+          <w:b/>
+        </w:rPr>
+      </w:pPr>
+    </w:p>
+    <w:p>
+      <w:pPr>
+        <w:rPr>
+          <w:b/>
+        </w:rPr>
+      </w:pPr>
+    </w:p>
+    <w:p>
+      <w:r>
+        <w:rPr>
+          <w:b/>
+        </w:rPr>
+        <w:lastRenderedPageBreak/>
+        <w:t>COMUNICAÇÃO SÍNCRONA</w:t>
+      </w:r>
+      <w:r>
+        <w:rPr>
+          <w:b/>
+        </w:rPr>
+        <w:t xml:space="preserve"> (resposta imediata, Dependência para prosseguir)</w:t>
+      </w:r>
+      <w:r>
+        <w:rPr>
+          <w:b/>
+        </w:rPr>
+        <w:t xml:space="preserve"> </w:t>
+      </w:r>
+      <w:r>
+        <w:rPr>
+          <w:b/>
+        </w:rPr>
+        <w:t>–</w:t>
+      </w:r>
+      <w:r>
+        <w:rPr>
+          <w:b/>
+        </w:rPr>
+        <w:t xml:space="preserve"> </w:t>
+      </w:r>
+      <w:r>
+        <w:t xml:space="preserve">Consiste quando 1 </w:t>
+      </w:r>
+      <w:proofErr w:type="spellStart"/>
+      <w:r>
+        <w:t>microsserviço</w:t>
+      </w:r>
+      <w:proofErr w:type="spellEnd"/>
+      <w:r>
+        <w:t xml:space="preserve"> precisa fazer uma requisição para o outro (Nesse caso Pedido para Pagamentos), e pedido depende da resposta de pagamentos para prosseguir. Ex.: Antes de a loja poder prepara o pedido, ela espera que o pagamento seja finalizado</w:t>
+      </w:r>
+      <w:r>
+        <w:t>.</w:t>
+      </w:r>
+      <w:r>
+        <w:br/>
+      </w:r>
+      <w:r>
+        <w:br/>
+        <w:t>Essa requisição pode ser através de protocolo HTTP, mas há uma espera. Precisa-se que o serviço de pagamento seja concluído para que se possa prosseguir com o pedido.</w:t>
+      </w:r>
+    </w:p>
+    <w:p>
+      <w:r>
+        <w:rPr>
           <w:u w:val="single"/>
         </w:rPr>
+        <w:drawing>
+          <wp:inline distT="0" distB="0" distL="0" distR="0" wp14:anchorId="3C56AB43" wp14:editId="63F4F11F">
+            <wp:extent cx="4809409" cy="2352675"/>
+            <wp:effectExtent l="0" t="0" r="0" b="0"/>
+            <wp:docPr id="4" name="Imagem 4"/>
+            <wp:cNvGraphicFramePr>
+              <a:graphicFrameLocks xmlns:a="http://schemas.openxmlformats.org/drawingml/2006/main" noChangeAspect="1"/>
+            </wp:cNvGraphicFramePr>
+            <a:graphic xmlns:a="http://schemas.openxmlformats.org/drawingml/2006/main">
+              <a:graphicData uri="http://schemas.openxmlformats.org/drawingml/2006/picture">
+                <pic:pic xmlns:pic="http://schemas.openxmlformats.org/drawingml/2006/picture">
+                  <pic:nvPicPr>
+                    <pic:cNvPr id="1" name=""/>
+                    <pic:cNvPicPr/>
+                  </pic:nvPicPr>
+                  <pic:blipFill>
+                    <a:blip r:embed="rId8"/>
+                    <a:stretch>
+                      <a:fillRect/>
+                    </a:stretch>
+                  </pic:blipFill>
+                  <pic:spPr>
+                    <a:xfrm>
+                      <a:off x="0" y="0"/>
+                      <a:ext cx="4825790" cy="2360688"/>
+                    </a:xfrm>
+                    <a:prstGeom prst="rect">
+                      <a:avLst/>
+                    </a:prstGeom>
+                  </pic:spPr>
+                </pic:pic>
+              </a:graphicData>
+            </a:graphic>
+          </wp:inline>
+        </w:drawing>
+      </w:r>
+    </w:p>
+    <w:p>
+      <w:pPr>
+        <w:rPr>
+          <w:u w:val="single"/>
+        </w:rPr>
+      </w:pPr>
+    </w:p>
+    <w:p>
+      <w:r>
+        <w:rPr>
+          <w:b/>
+        </w:rPr>
+        <w:t>Vantagens: menor latência, simplicidade.</w:t>
+      </w:r>
+      <w:r>
+        <w:rPr>
+          <w:b/>
+        </w:rPr>
+        <w:br/>
+      </w:r>
+      <w:r>
+        <w:t xml:space="preserve"> </w:t>
+      </w:r>
+      <w:r>
+        <w:tab/>
+        <w:t>- Na comunicação síncrona, espera-se uma resposta imediata. É como falar no telefone.</w:t>
+      </w:r>
+    </w:p>
+    <w:p>
+      <w:r>
+        <w:tab/>
+      </w:r>
+      <w:r>
+        <w:rPr>
+          <w:b/>
+        </w:rPr>
+        <w:t>- Fácil depuração</w:t>
+      </w:r>
+      <w:r>
+        <w:t xml:space="preserve"> – Se o serviço falhar, eu sei que é exatamente ali que tem defeito.</w:t>
+      </w:r>
+    </w:p>
+    <w:p>
+      <w:proofErr w:type="spellStart"/>
+      <w:r>
+        <w:t>Desvatagem</w:t>
+      </w:r>
+      <w:proofErr w:type="spellEnd"/>
+      <w:r>
+        <w:t>:</w:t>
+      </w:r>
+    </w:p>
+    <w:p>
+      <w:r>
+        <w:tab/>
+        <w:t>-</w:t>
+      </w:r>
+      <w:r>
+        <w:rPr>
+          <w:b/>
+        </w:rPr>
+        <w:t xml:space="preserve"> Acoplamento</w:t>
+      </w:r>
+      <w:r>
+        <w:t xml:space="preserve"> – O serviço depende 100% do outro, se o serviço estiver fora, gerará falha. – Resolvendo </w:t>
+      </w:r>
+      <w:r>
+        <w:t xml:space="preserve">com </w:t>
+      </w:r>
+      <w:proofErr w:type="spellStart"/>
+      <w:r>
+        <w:t>C</w:t>
+      </w:r>
+      <w:r>
+        <w:t>ircuit</w:t>
+      </w:r>
+      <w:proofErr w:type="spellEnd"/>
+      <w:r>
+        <w:t xml:space="preserve"> </w:t>
+      </w:r>
+      <w:proofErr w:type="spellStart"/>
+      <w:r>
+        <w:t>Breaker</w:t>
+      </w:r>
+      <w:proofErr w:type="spellEnd"/>
+      <w:r>
+        <w:t>;</w:t>
+      </w:r>
+    </w:p>
+    <w:p/>
+    <w:p>
+      <w:pPr>
+        <w:rPr>
+          <w:b/>
+        </w:rPr>
       </w:pPr>
       <w:bookmarkStart w:id="0" w:name="_GoBack"/>
-      <w:bookmarkEnd w:id="0"/>
+      <w:r>
+        <w:rPr>
+          <w:b/>
+        </w:rPr>
+        <w:t xml:space="preserve">Caso o serviço esteja fora do Ar, entra o conceito de </w:t>
+      </w:r>
+      <w:proofErr w:type="spellStart"/>
+      <w:r>
+        <w:rPr>
+          <w:b/>
+        </w:rPr>
+        <w:t>Circuit</w:t>
+      </w:r>
+      <w:proofErr w:type="spellEnd"/>
+      <w:r>
+        <w:rPr>
+          <w:b/>
+        </w:rPr>
+        <w:t xml:space="preserve"> </w:t>
+      </w:r>
+      <w:proofErr w:type="spellStart"/>
+      <w:r>
+        <w:rPr>
+          <w:b/>
+        </w:rPr>
+        <w:t>Breaker</w:t>
+      </w:r>
+      <w:proofErr w:type="spellEnd"/>
+    </w:p>
+    <w:bookmarkEnd w:id="0"/>
+    <w:p>
+      <w:pPr>
+        <w:rPr>
+          <w:b/>
+        </w:rPr>
+      </w:pPr>
+    </w:p>
+    <w:p>
+      <w:pPr>
+        <w:rPr>
+          <w:b/>
+        </w:rPr>
+      </w:pPr>
+    </w:p>
+    <w:p>
+      <w:pPr>
+        <w:rPr>
+          <w:b/>
+          <w:u w:val="single"/>
+        </w:rPr>
+      </w:pPr>
     </w:p>
     <w:p/>
     <w:p/>

</xml_diff>

<commit_message>
Inserindo anotações de Circuit Breaker
</commit_message>
<xml_diff>
--- a/ANOTAÇÕES - CURSO.docx
+++ b/ANOTAÇÕES - CURSO.docx
@@ -1700,44 +1700,265 @@
         <w:t>;</w:t>
       </w:r>
     </w:p>
+    <w:p>
+      <w:pPr>
+        <w:rPr>
+          <w:b/>
+        </w:rPr>
+      </w:pPr>
+    </w:p>
+    <w:p>
+      <w:pPr>
+        <w:rPr>
+          <w:b/>
+        </w:rPr>
+      </w:pPr>
+      <w:r>
+        <w:rPr>
+          <w:b/>
+        </w:rPr>
+        <w:t xml:space="preserve">Caso o serviço esteja fora do Ar, entra o conceito de </w:t>
+      </w:r>
+      <w:proofErr w:type="spellStart"/>
+      <w:r>
+        <w:rPr>
+          <w:b/>
+        </w:rPr>
+        <w:t>Circuit</w:t>
+      </w:r>
+      <w:proofErr w:type="spellEnd"/>
+      <w:r>
+        <w:rPr>
+          <w:b/>
+        </w:rPr>
+        <w:t xml:space="preserve"> </w:t>
+      </w:r>
+      <w:proofErr w:type="spellStart"/>
+      <w:r>
+        <w:rPr>
+          <w:b/>
+        </w:rPr>
+        <w:t>Breaker</w:t>
+      </w:r>
+      <w:proofErr w:type="spellEnd"/>
+    </w:p>
+    <w:p>
+      <w:pPr>
+        <w:rPr>
+          <w:b/>
+        </w:rPr>
+      </w:pPr>
+    </w:p>
+    <w:p>
+      <w:pPr>
+        <w:rPr>
+          <w:b/>
+        </w:rPr>
+      </w:pPr>
+      <w:r>
+        <w:rPr>
+          <w:b/>
+        </w:rPr>
+        <w:t xml:space="preserve">CIRCUIT BREAKER (TIRANDO O SÍNCRONO DO SANHA) </w:t>
+      </w:r>
+      <w:r>
+        <w:rPr>
+          <w:b/>
+        </w:rPr>
+        <w:t>–</w:t>
+      </w:r>
+      <w:r>
+        <w:rPr>
+          <w:b/>
+        </w:rPr>
+        <w:t xml:space="preserve"> </w:t>
+      </w:r>
+      <w:r>
+        <w:rPr>
+          <w:b/>
+        </w:rPr>
+        <w:t>Evita que a dependência de comunicações síncronas falhem devido à ausência da aplicação.</w:t>
+      </w:r>
+      <w:r>
+        <w:rPr>
+          <w:b/>
+        </w:rPr>
+        <w:br/>
+      </w:r>
+      <w:r>
+        <w:rPr>
+          <w:b/>
+        </w:rPr>
+        <w:br/>
+        <w:t xml:space="preserve">Exemplo: O serviço de Calcula de preços, depene do serviço que calcula valor pelo frente. Mas o serviço de frente está fora. Nesse caso deve-se criar um </w:t>
+      </w:r>
+      <w:proofErr w:type="spellStart"/>
+      <w:r>
+        <w:rPr>
+          <w:b/>
+        </w:rPr>
+        <w:t>circuit</w:t>
+      </w:r>
+      <w:proofErr w:type="spellEnd"/>
+      <w:r>
+        <w:rPr>
+          <w:b/>
+        </w:rPr>
+        <w:t xml:space="preserve"> </w:t>
+      </w:r>
+      <w:proofErr w:type="spellStart"/>
+      <w:r>
+        <w:rPr>
+          <w:b/>
+        </w:rPr>
+        <w:t>breaker</w:t>
+      </w:r>
+      <w:proofErr w:type="spellEnd"/>
+      <w:r>
+        <w:rPr>
+          <w:b/>
+        </w:rPr>
+        <w:t>.</w:t>
+      </w:r>
+      <w:r>
+        <w:rPr>
+          <w:b/>
+        </w:rPr>
+        <w:br/>
+      </w:r>
+      <w:r>
+        <w:rPr>
+          <w:b/>
+        </w:rPr>
+        <w:br/>
+      </w:r>
+      <w:r>
+        <w:rPr>
+          <w:b/>
+        </w:rPr>
+        <w:tab/>
+        <w:t>CLOSED – Modo fechado. É quando o serviço está normal.</w:t>
+      </w:r>
+      <w:r>
+        <w:rPr>
+          <w:b/>
+        </w:rPr>
+        <w:br/>
+      </w:r>
+      <w:r>
+        <w:rPr>
+          <w:b/>
+        </w:rPr>
+        <w:tab/>
+        <w:t>HALF OPEN – Quando ele percebe falha na comunicação, ele coloca como “meio aberto”;</w:t>
+      </w:r>
+    </w:p>
+    <w:p>
+      <w:r>
+        <w:rPr>
+          <w:b/>
+        </w:rPr>
+        <w:lastRenderedPageBreak/>
+        <w:tab/>
+        <w:t>OPEN</w:t>
+      </w:r>
+      <w:r>
+        <w:t xml:space="preserve"> – Significa que teve muitas falhas, ele abre o circuito, evitando novas requisições, falha mais rápido para evitar gargalo, impedindo que as requisições sejam encaminhadas.</w:t>
+      </w:r>
+    </w:p>
+    <w:p>
+      <w:r>
+        <w:tab/>
+        <w:t>Como funciona? Caso passe o tempo de configuração, ele retorna ao estado HALF OPEN, aceitando algumas requisições para ver se normalizou, se normalizar, volta para fechado, se não normalizar, volta para o estado aberto.</w:t>
+      </w:r>
+    </w:p>
+    <w:p>
+      <w:r>
+        <w:tab/>
+      </w:r>
+      <w:r>
+        <w:rPr>
+          <w:b/>
+        </w:rPr>
+        <w:t>FALLBACK –</w:t>
+      </w:r>
+      <w:r>
+        <w:t xml:space="preserve"> Quando você não consegue se comunicar com a aplicação pode-se comunicar com uma API Dados Backup, por exemplo. </w:t>
+      </w:r>
+      <w:r>
+        <w:t>No caso abaixo, caso não consiga se comunicar com a API de CEP, ele pega um backup dos cálculos feitos no dia anterior, por exemplo.</w:t>
+      </w:r>
+      <w:r>
+        <w:t xml:space="preserve"> Assim ele consome uma API própria e devolve um valor padrão.</w:t>
+      </w:r>
+    </w:p>
     <w:p/>
     <w:p>
-      <w:pPr>
-        <w:rPr>
-          <w:b/>
-        </w:rPr>
-      </w:pPr>
+      <w:r>
+        <w:drawing>
+          <wp:inline distT="0" distB="0" distL="0" distR="0" wp14:anchorId="6893D1F2" wp14:editId="000262EF">
+            <wp:extent cx="4507419" cy="2260600"/>
+            <wp:effectExtent l="0" t="0" r="7620" b="6350"/>
+            <wp:docPr id="6" name="Imagem 6"/>
+            <wp:cNvGraphicFramePr>
+              <a:graphicFrameLocks xmlns:a="http://schemas.openxmlformats.org/drawingml/2006/main" noChangeAspect="1"/>
+            </wp:cNvGraphicFramePr>
+            <a:graphic xmlns:a="http://schemas.openxmlformats.org/drawingml/2006/main">
+              <a:graphicData uri="http://schemas.openxmlformats.org/drawingml/2006/picture">
+                <pic:pic xmlns:pic="http://schemas.openxmlformats.org/drawingml/2006/picture">
+                  <pic:nvPicPr>
+                    <pic:cNvPr id="1" name=""/>
+                    <pic:cNvPicPr/>
+                  </pic:nvPicPr>
+                  <pic:blipFill>
+                    <a:blip r:embed="rId9"/>
+                    <a:stretch>
+                      <a:fillRect/>
+                    </a:stretch>
+                  </pic:blipFill>
+                  <pic:spPr>
+                    <a:xfrm>
+                      <a:off x="0" y="0"/>
+                      <a:ext cx="4512343" cy="2263070"/>
+                    </a:xfrm>
+                    <a:prstGeom prst="rect">
+                      <a:avLst/>
+                    </a:prstGeom>
+                  </pic:spPr>
+                </pic:pic>
+              </a:graphicData>
+            </a:graphic>
+          </wp:inline>
+        </w:drawing>
+      </w:r>
+    </w:p>
+    <w:p/>
+    <w:p>
+      <w:r>
+        <w:t>Pode-se tentar devolver uma mensagem padrão ou dados de backup.</w:t>
+      </w:r>
+    </w:p>
+    <w:p>
       <w:bookmarkStart w:id="0" w:name="_GoBack"/>
       <w:r>
         <w:rPr>
           <w:b/>
         </w:rPr>
-        <w:t xml:space="preserve">Caso o serviço esteja fora do Ar, entra o conceito de </w:t>
-      </w:r>
-      <w:proofErr w:type="spellStart"/>
-      <w:r>
-        <w:rPr>
-          <w:b/>
-        </w:rPr>
-        <w:t>Circuit</w:t>
-      </w:r>
-      <w:proofErr w:type="spellEnd"/>
-      <w:r>
-        <w:rPr>
-          <w:b/>
-        </w:rPr>
-        <w:t xml:space="preserve"> </w:t>
-      </w:r>
-      <w:proofErr w:type="spellStart"/>
-      <w:r>
-        <w:rPr>
-          <w:b/>
-        </w:rPr>
-        <w:t>Breaker</w:t>
-      </w:r>
-      <w:proofErr w:type="spellEnd"/>
-    </w:p>
-    <w:bookmarkEnd w:id="0"/>
+        <w:t>Vantagens:</w:t>
+      </w:r>
+      <w:r>
+        <w:t xml:space="preserve"> </w:t>
+      </w:r>
+      <w:bookmarkEnd w:id="0"/>
+      <w:proofErr w:type="spellStart"/>
+      <w:r>
+        <w:t>Resiliencia</w:t>
+      </w:r>
+      <w:proofErr w:type="spellEnd"/>
+      <w:r>
+        <w:t xml:space="preserve"> (cliente nem percebe a falha, ele só recebe o valor do pedido), não tem falhas em cascata (Sem frete &gt; sem pagamento &gt; sem pedido)</w:t>
+      </w:r>
+    </w:p>
     <w:p>
       <w:pPr>
         <w:rPr>

</xml_diff>